<commit_message>
[part1] feat: adding visualization for success rate + complete report
</commit_message>
<xml_diff>
--- a/COSC3145_A3_Report.docx
+++ b/COSC3145_A3_Report.docx
@@ -1136,6 +1136,30 @@
               </w:rPr>
               <w:t>Stochastic movement, death on contact</w:t>
             </w:r>
+            <w:r>
+              <w:rPr>
+                <w:rFonts w:ascii="Times New Roman" w:hAnsi="Times New Roman" w:cs="Times New Roman"/>
+                <w:sz w:val="24"/>
+                <w:szCs w:val="24"/>
+              </w:rPr>
+              <w:t xml:space="preserve">, </w:t>
+            </w:r>
+            <w:r>
+              <w:rPr>
+                <w:rFonts w:ascii="Times New Roman" w:hAnsi="Times New Roman" w:cs="Times New Roman"/>
+                <w:sz w:val="24"/>
+                <w:szCs w:val="24"/>
+              </w:rPr>
+              <w:t>40 percent chance to move</w:t>
+            </w:r>
+            <w:r>
+              <w:rPr>
+                <w:rFonts w:ascii="Times New Roman" w:hAnsi="Times New Roman" w:cs="Times New Roman"/>
+                <w:sz w:val="24"/>
+                <w:szCs w:val="24"/>
+              </w:rPr>
+              <w:t>.</w:t>
+            </w:r>
           </w:p>
         </w:tc>
       </w:tr>
@@ -1148,28 +1172,6 @@
           <w:szCs w:val="24"/>
         </w:rPr>
       </w:pPr>
-    </w:p>
-    <w:p>
-      <w:pPr>
-        <w:pStyle w:val="ListParagraph"/>
-        <w:numPr>
-          <w:ilvl w:val="0"/>
-          <w:numId w:val="1"/>
-        </w:numPr>
-        <w:rPr>
-          <w:rFonts w:ascii="Times New Roman" w:hAnsi="Times New Roman" w:cs="Times New Roman"/>
-          <w:sz w:val="24"/>
-          <w:szCs w:val="24"/>
-        </w:rPr>
-      </w:pPr>
-      <w:r>
-        <w:rPr>
-          <w:rFonts w:ascii="Times New Roman" w:hAnsi="Times New Roman" w:cs="Times New Roman"/>
-          <w:sz w:val="24"/>
-          <w:szCs w:val="24"/>
-        </w:rPr>
-        <w:t>Observation design</w:t>
-      </w:r>
     </w:p>
     <w:p>
       <w:pPr>
@@ -1236,6 +1238,7 @@
           <w:sz w:val="24"/>
           <w:szCs w:val="24"/>
         </w:rPr>
+        <w:lastRenderedPageBreak/>
         <w:t>Reward design</w:t>
       </w:r>
     </w:p>
@@ -1813,6 +1816,63 @@
       <w:pPr>
         <w:rPr>
           <w:rFonts w:ascii="Times New Roman" w:hAnsi="Times New Roman" w:cs="Times New Roman"/>
+          <w:sz w:val="24"/>
+          <w:szCs w:val="24"/>
+        </w:rPr>
+      </w:pPr>
+      <w:r>
+        <w:rPr>
+          <w:rFonts w:ascii="Times New Roman" w:hAnsi="Times New Roman" w:cs="Times New Roman"/>
+          <w:sz w:val="24"/>
+          <w:szCs w:val="24"/>
+        </w:rPr>
+        <w:t xml:space="preserve">The current reward design is aimed </w:t>
+      </w:r>
+      <w:r>
+        <w:rPr>
+          <w:rFonts w:ascii="Times New Roman" w:hAnsi="Times New Roman" w:cs="Times New Roman"/>
+          <w:sz w:val="24"/>
+          <w:szCs w:val="24"/>
+        </w:rPr>
+        <w:t>at</w:t>
+      </w:r>
+      <w:r>
+        <w:rPr>
+          <w:rFonts w:ascii="Times New Roman" w:hAnsi="Times New Roman" w:cs="Times New Roman"/>
+          <w:sz w:val="24"/>
+          <w:szCs w:val="24"/>
+        </w:rPr>
+        <w:t xml:space="preserve"> achieving the optimal path and obstacle avoidance. The apple and chest </w:t>
+      </w:r>
+      <w:r>
+        <w:rPr>
+          <w:rFonts w:ascii="Times New Roman" w:hAnsi="Times New Roman" w:cs="Times New Roman"/>
+          <w:sz w:val="24"/>
+          <w:szCs w:val="24"/>
+        </w:rPr>
+        <w:t>create</w:t>
+      </w:r>
+      <w:r>
+        <w:rPr>
+          <w:rFonts w:ascii="Times New Roman" w:hAnsi="Times New Roman" w:cs="Times New Roman"/>
+          <w:sz w:val="24"/>
+          <w:szCs w:val="24"/>
+        </w:rPr>
+        <w:t xml:space="preserve"> “small wins” </w:t>
+      </w:r>
+      <w:r>
+        <w:rPr>
+          <w:rFonts w:ascii="Times New Roman" w:hAnsi="Times New Roman" w:cs="Times New Roman"/>
+          <w:sz w:val="24"/>
+          <w:szCs w:val="24"/>
+        </w:rPr>
+        <w:t>in the system, while the key reward (+0.1) is just a signal for the agent. Step penalty (-0.1) avoids the possibility that agent can move back and forth if there is no immediate danger and forcing the agent to find the path to the reward. The death penalty is the most weighted in the system, which teaches the agent to avoid danger.</w:t>
+      </w:r>
+    </w:p>
+    <w:p>
+      <w:pPr>
+        <w:rPr>
+          <w:rFonts w:ascii="Times New Roman" w:hAnsi="Times New Roman" w:cs="Times New Roman"/>
           <w:b/>
           <w:bCs/>
           <w:sz w:val="24"/>
@@ -1829,6 +1889,34 @@
         </w:rPr>
         <w:t>Intrinsic Reward</w:t>
       </w:r>
+    </w:p>
+    <w:p>
+      <w:pPr>
+        <w:rPr>
+          <w:rFonts w:ascii="Times New Roman" w:hAnsi="Times New Roman" w:cs="Times New Roman"/>
+          <w:sz w:val="24"/>
+          <w:szCs w:val="24"/>
+        </w:rPr>
+      </w:pPr>
+      <w:r>
+        <w:rPr>
+          <w:rFonts w:ascii="Times New Roman" w:hAnsi="Times New Roman" w:cs="Times New Roman"/>
+          <w:sz w:val="24"/>
+          <w:szCs w:val="24"/>
+        </w:rPr>
+        <w:t>The intrinsic reward acts as a curiosity signal that motivates the agent to explore the map independently of its goals, such as collecting apples or chests. This mechanism is extremely effective in sparse environments where there is less danger and exploration often rewards better. The intrinsic formula is as follows:</w:t>
+      </w:r>
+    </w:p>
+    <w:p>
+      <w:pPr>
+        <w:rPr>
+          <w:rFonts w:ascii="Times New Roman" w:hAnsi="Times New Roman" w:cs="Times New Roman"/>
+          <w:b/>
+          <w:bCs/>
+          <w:sz w:val="24"/>
+          <w:szCs w:val="24"/>
+        </w:rPr>
+      </w:pPr>
     </w:p>
     <w:p>
       <w:pPr>
@@ -1950,7 +2038,6 @@
     </w:p>
     <w:p>
       <w:pPr>
-        <w:pStyle w:val="ListParagraph"/>
         <w:rPr>
           <w:rFonts w:ascii="Times New Roman" w:hAnsi="Times New Roman" w:cs="Times New Roman"/>
           <w:sz w:val="24"/>
@@ -1977,88 +2064,13 @@
           <w:sz w:val="24"/>
           <w:szCs w:val="24"/>
         </w:rPr>
-        <w:t>Hyperparameter exploration</w:t>
+        <w:lastRenderedPageBreak/>
+        <w:t>Comparison of algorithms</w:t>
       </w:r>
     </w:p>
     <w:p>
       <w:pPr>
-        <w:rPr>
-          <w:rFonts w:ascii="Times New Roman" w:hAnsi="Times New Roman" w:cs="Times New Roman"/>
-          <w:sz w:val="24"/>
-          <w:szCs w:val="24"/>
-        </w:rPr>
-      </w:pPr>
-    </w:p>
-    <w:p>
-      <w:pPr>
-        <w:rPr>
-          <w:rFonts w:ascii="Times New Roman" w:hAnsi="Times New Roman" w:cs="Times New Roman"/>
-          <w:sz w:val="24"/>
-          <w:szCs w:val="24"/>
-        </w:rPr>
-      </w:pPr>
-    </w:p>
-    <w:p>
-      <w:pPr>
-        <w:rPr>
-          <w:rFonts w:ascii="Times New Roman" w:hAnsi="Times New Roman" w:cs="Times New Roman"/>
-          <w:sz w:val="24"/>
-          <w:szCs w:val="24"/>
-        </w:rPr>
-      </w:pPr>
-    </w:p>
-    <w:p>
-      <w:pPr>
-        <w:rPr>
-          <w:rFonts w:ascii="Times New Roman" w:hAnsi="Times New Roman" w:cs="Times New Roman"/>
-          <w:sz w:val="24"/>
-          <w:szCs w:val="24"/>
-        </w:rPr>
-      </w:pPr>
-    </w:p>
-    <w:p>
-      <w:pPr>
-        <w:rPr>
-          <w:rFonts w:ascii="Times New Roman" w:hAnsi="Times New Roman" w:cs="Times New Roman"/>
-          <w:sz w:val="24"/>
-          <w:szCs w:val="24"/>
-        </w:rPr>
-      </w:pPr>
-    </w:p>
-    <w:p>
-      <w:pPr>
-        <w:rPr>
-          <w:rFonts w:ascii="Times New Roman" w:hAnsi="Times New Roman" w:cs="Times New Roman"/>
-          <w:sz w:val="24"/>
-          <w:szCs w:val="24"/>
-        </w:rPr>
-      </w:pPr>
-    </w:p>
-    <w:p>
-      <w:pPr>
-        <w:pStyle w:val="ListParagraph"/>
-        <w:numPr>
-          <w:ilvl w:val="0"/>
-          <w:numId w:val="1"/>
-        </w:numPr>
-        <w:rPr>
-          <w:rFonts w:ascii="Times New Roman" w:hAnsi="Times New Roman" w:cs="Times New Roman"/>
-          <w:sz w:val="24"/>
-          <w:szCs w:val="24"/>
-        </w:rPr>
-      </w:pPr>
-      <w:r>
-        <w:rPr>
-          <w:rFonts w:ascii="Times New Roman" w:hAnsi="Times New Roman" w:cs="Times New Roman"/>
-          <w:sz w:val="24"/>
-          <w:szCs w:val="24"/>
-        </w:rPr>
-        <w:lastRenderedPageBreak/>
-        <w:t>Comparison of algorithms</w:t>
-      </w:r>
-    </w:p>
-    <w:p>
-      <w:pPr>
+        <w:jc w:val="center"/>
         <w:rPr>
           <w:rFonts w:ascii="Times New Roman" w:hAnsi="Times New Roman" w:cs="Times New Roman"/>
           <w:sz w:val="24"/>
@@ -2072,10 +2084,10 @@
           <w:szCs w:val="24"/>
         </w:rPr>
         <w:drawing>
-          <wp:inline distT="0" distB="0" distL="0" distR="0" wp14:anchorId="616E4794" wp14:editId="43F80390">
-            <wp:extent cx="5943600" cy="2354580"/>
-            <wp:effectExtent l="0" t="0" r="0" b="7620"/>
-            <wp:docPr id="261704532" name="Picture 1"/>
+          <wp:inline distT="0" distB="0" distL="0" distR="0" wp14:anchorId="581B6D74" wp14:editId="3506AF8D">
+            <wp:extent cx="5943600" cy="2357755"/>
+            <wp:effectExtent l="0" t="0" r="0" b="4445"/>
+            <wp:docPr id="1575647354" name="Picture 1"/>
             <wp:cNvGraphicFramePr>
               <a:graphicFrameLocks xmlns:a="http://schemas.openxmlformats.org/drawingml/2006/main" noChangeAspect="1"/>
             </wp:cNvGraphicFramePr>
@@ -2083,7 +2095,7 @@
               <a:graphicData uri="http://schemas.openxmlformats.org/drawingml/2006/picture">
                 <pic:pic xmlns:pic="http://schemas.openxmlformats.org/drawingml/2006/picture">
                   <pic:nvPicPr>
-                    <pic:cNvPr id="261704532" name=""/>
+                    <pic:cNvPr id="1575647354" name=""/>
                     <pic:cNvPicPr/>
                   </pic:nvPicPr>
                   <pic:blipFill>
@@ -2095,7 +2107,7 @@
                   <pic:spPr>
                     <a:xfrm>
                       <a:off x="0" y="0"/>
-                      <a:ext cx="5943600" cy="2354580"/>
+                      <a:ext cx="5943600" cy="2357755"/>
                     </a:xfrm>
                     <a:prstGeom prst="rect">
                       <a:avLst/>
@@ -2110,13 +2122,72 @@
     </w:p>
     <w:p>
       <w:pPr>
-        <w:ind w:firstLine="360"/>
-        <w:rPr>
-          <w:rFonts w:ascii="Times New Roman" w:hAnsi="Times New Roman" w:cs="Times New Roman"/>
-          <w:sz w:val="24"/>
-          <w:szCs w:val="24"/>
-        </w:rPr>
-      </w:pPr>
+        <w:jc w:val="center"/>
+        <w:rPr>
+          <w:rFonts w:ascii="Times New Roman" w:hAnsi="Times New Roman" w:cs="Times New Roman"/>
+          <w:sz w:val="24"/>
+          <w:szCs w:val="24"/>
+        </w:rPr>
+      </w:pPr>
+      <w:r>
+        <w:rPr>
+          <w:rFonts w:ascii="Times New Roman" w:hAnsi="Times New Roman" w:cs="Times New Roman"/>
+          <w:sz w:val="24"/>
+          <w:szCs w:val="24"/>
+        </w:rPr>
+        <w:drawing>
+          <wp:inline distT="0" distB="0" distL="0" distR="0" wp14:anchorId="59A65E5C" wp14:editId="4B120A4A">
+            <wp:extent cx="5943600" cy="2356485"/>
+            <wp:effectExtent l="0" t="0" r="0" b="5715"/>
+            <wp:docPr id="1830473130" name="Picture 1"/>
+            <wp:cNvGraphicFramePr>
+              <a:graphicFrameLocks xmlns:a="http://schemas.openxmlformats.org/drawingml/2006/main" noChangeAspect="1"/>
+            </wp:cNvGraphicFramePr>
+            <a:graphic xmlns:a="http://schemas.openxmlformats.org/drawingml/2006/main">
+              <a:graphicData uri="http://schemas.openxmlformats.org/drawingml/2006/picture">
+                <pic:pic xmlns:pic="http://schemas.openxmlformats.org/drawingml/2006/picture">
+                  <pic:nvPicPr>
+                    <pic:cNvPr id="1830473130" name=""/>
+                    <pic:cNvPicPr/>
+                  </pic:nvPicPr>
+                  <pic:blipFill>
+                    <a:blip r:embed="rId7"/>
+                    <a:stretch>
+                      <a:fillRect/>
+                    </a:stretch>
+                  </pic:blipFill>
+                  <pic:spPr>
+                    <a:xfrm>
+                      <a:off x="0" y="0"/>
+                      <a:ext cx="5943600" cy="2356485"/>
+                    </a:xfrm>
+                    <a:prstGeom prst="rect">
+                      <a:avLst/>
+                    </a:prstGeom>
+                  </pic:spPr>
+                </pic:pic>
+              </a:graphicData>
+            </a:graphic>
+          </wp:inline>
+        </w:drawing>
+      </w:r>
+    </w:p>
+    <w:p>
+      <w:pPr>
+        <w:rPr>
+          <w:rFonts w:ascii="Times New Roman" w:hAnsi="Times New Roman" w:cs="Times New Roman"/>
+          <w:sz w:val="24"/>
+          <w:szCs w:val="24"/>
+        </w:rPr>
+      </w:pPr>
+      <w:r>
+        <w:rPr>
+          <w:rFonts w:ascii="Times New Roman" w:hAnsi="Times New Roman" w:cs="Times New Roman"/>
+          <w:sz w:val="24"/>
+          <w:szCs w:val="24"/>
+        </w:rPr>
+        <w:t xml:space="preserve">The comparison was performed on 4 algorithms over 5000 episodes. </w:t>
+      </w:r>
       <w:r>
         <w:rPr>
           <w:rFonts w:ascii="Times New Roman" w:hAnsi="Times New Roman" w:cs="Times New Roman"/>
@@ -2265,31 +2336,40 @@
           <w:sz w:val="24"/>
           <w:szCs w:val="24"/>
         </w:rPr>
-        <w:t xml:space="preserve">here are no significant differences since both models can handle well. </w:t>
-      </w:r>
-      <w:r>
-        <w:rPr>
-          <w:rFonts w:ascii="Times New Roman" w:hAnsi="Times New Roman" w:cs="Times New Roman"/>
-          <w:sz w:val="24"/>
-          <w:szCs w:val="24"/>
-        </w:rPr>
-        <w:t xml:space="preserve">This is expected as the environment is simple enough for even basic </w:t>
-      </w:r>
-      <w:r>
-        <w:rPr>
-          <w:rFonts w:ascii="Times New Roman" w:hAnsi="Times New Roman" w:cs="Times New Roman"/>
-          <w:sz w:val="24"/>
-          <w:szCs w:val="24"/>
-        </w:rPr>
-        <w:t>epsilon</w:t>
-      </w:r>
-      <w:r>
-        <w:rPr>
-          <w:rFonts w:ascii="Times New Roman" w:hAnsi="Times New Roman" w:cs="Times New Roman"/>
-          <w:sz w:val="24"/>
-          <w:szCs w:val="24"/>
-        </w:rPr>
-        <w:t>-greedy exploration to succeed.</w:t>
+        <w:t xml:space="preserve">here are no significant differences since both models can handle well. This is expected as the environment is simple enough for even basic epsilon-greedy </w:t>
+      </w:r>
+      <w:r>
+        <w:rPr>
+          <w:rFonts w:ascii="Times New Roman" w:hAnsi="Times New Roman" w:cs="Times New Roman"/>
+          <w:sz w:val="24"/>
+          <w:szCs w:val="24"/>
+        </w:rPr>
+        <w:lastRenderedPageBreak/>
+        <w:t>exploration to succeed</w:t>
+      </w:r>
+      <w:r>
+        <w:rPr>
+          <w:rFonts w:ascii="Times New Roman" w:hAnsi="Times New Roman" w:cs="Times New Roman"/>
+          <w:sz w:val="24"/>
+          <w:szCs w:val="24"/>
+        </w:rPr>
+        <w:t xml:space="preserve">, </w:t>
+      </w:r>
+      <w:r>
+        <w:rPr>
+          <w:rFonts w:ascii="Times New Roman" w:hAnsi="Times New Roman" w:cs="Times New Roman"/>
+          <w:sz w:val="24"/>
+          <w:szCs w:val="24"/>
+        </w:rPr>
+        <w:t>all four algorithms converge to a 100% success rate relatively quickly</w:t>
+      </w:r>
+      <w:r>
+        <w:rPr>
+          <w:rFonts w:ascii="Times New Roman" w:hAnsi="Times New Roman" w:cs="Times New Roman"/>
+          <w:sz w:val="24"/>
+          <w:szCs w:val="24"/>
+        </w:rPr>
+        <w:t>.</w:t>
       </w:r>
     </w:p>
     <w:p>
@@ -2341,73 +2421,55 @@
           <w:sz w:val="24"/>
           <w:szCs w:val="24"/>
         </w:rPr>
-        <w:t xml:space="preserve">The rewards are significantly lower and </w:t>
-      </w:r>
-      <w:r>
-        <w:rPr>
-          <w:rFonts w:ascii="Times New Roman" w:hAnsi="Times New Roman" w:cs="Times New Roman"/>
-          <w:sz w:val="24"/>
-          <w:szCs w:val="24"/>
-        </w:rPr>
-        <w:t>noisier</w:t>
-      </w:r>
-      <w:r>
-        <w:rPr>
-          <w:rFonts w:ascii="Times New Roman" w:hAnsi="Times New Roman" w:cs="Times New Roman"/>
-          <w:sz w:val="24"/>
-          <w:szCs w:val="24"/>
-        </w:rPr>
-        <w:t>. This suggests these levels contain stochasticity, where any exploratory move into a monster's path leads to a massive reward drop.</w:t>
-      </w:r>
-      <w:r>
-        <w:rPr>
-          <w:rFonts w:ascii="Times New Roman" w:hAnsi="Times New Roman" w:cs="Times New Roman"/>
-          <w:sz w:val="24"/>
-          <w:szCs w:val="24"/>
-        </w:rPr>
-        <w:t xml:space="preserve"> At 500 episodes, both </w:t>
-      </w:r>
-      <w:r>
-        <w:rPr>
-          <w:rFonts w:ascii="Times New Roman" w:hAnsi="Times New Roman" w:cs="Times New Roman"/>
-          <w:sz w:val="24"/>
-          <w:szCs w:val="24"/>
-        </w:rPr>
-        <w:t>models</w:t>
-      </w:r>
-      <w:r>
-        <w:rPr>
-          <w:rFonts w:ascii="Times New Roman" w:hAnsi="Times New Roman" w:cs="Times New Roman"/>
-          <w:sz w:val="24"/>
-          <w:szCs w:val="24"/>
-        </w:rPr>
-        <w:t xml:space="preserve"> fail to find </w:t>
-      </w:r>
-      <w:proofErr w:type="gramStart"/>
-      <w:r>
-        <w:rPr>
-          <w:rFonts w:ascii="Times New Roman" w:hAnsi="Times New Roman" w:cs="Times New Roman"/>
-          <w:sz w:val="24"/>
-          <w:szCs w:val="24"/>
-        </w:rPr>
-        <w:t>a</w:t>
-      </w:r>
-      <w:proofErr w:type="gramEnd"/>
-      <w:r>
-        <w:rPr>
-          <w:rFonts w:ascii="Times New Roman" w:hAnsi="Times New Roman" w:cs="Times New Roman"/>
-          <w:sz w:val="24"/>
-          <w:szCs w:val="24"/>
-        </w:rPr>
-        <w:t xml:space="preserve"> optimal policy, however, at higher episodes such as 5000, both </w:t>
-      </w:r>
-      <w:r>
-        <w:rPr>
-          <w:rFonts w:ascii="Times New Roman" w:hAnsi="Times New Roman" w:cs="Times New Roman"/>
-          <w:sz w:val="24"/>
-          <w:szCs w:val="24"/>
-        </w:rPr>
-        <w:t>…</w:t>
+        <w:t>The rewards are significantly lower and noisier. This suggests these levels contain stochasticity, where any exploratory move into a monster's path leads to a massive reward drop.</w:t>
+      </w:r>
+      <w:r>
+        <w:rPr>
+          <w:rFonts w:ascii="Times New Roman" w:hAnsi="Times New Roman" w:cs="Times New Roman"/>
+          <w:sz w:val="24"/>
+          <w:szCs w:val="24"/>
+        </w:rPr>
+        <w:t xml:space="preserve"> </w:t>
+      </w:r>
+      <w:r>
+        <w:rPr>
+          <w:rFonts w:ascii="Times New Roman" w:hAnsi="Times New Roman" w:cs="Times New Roman"/>
+          <w:sz w:val="24"/>
+          <w:szCs w:val="24"/>
+        </w:rPr>
+        <w:t xml:space="preserve">For Level 4 – Simple monster level, shows a steady, linear improvement for all models, suggesting it will reach 100% success rate after 5000 episodes. For Level 5 – Monster Challenge, all algorithms failed, success rate remain near 0% after 5000 episodes, indicating that complexity may create </w:t>
+      </w:r>
+      <w:r>
+        <w:rPr>
+          <w:rFonts w:ascii="Times New Roman" w:hAnsi="Times New Roman" w:cs="Times New Roman"/>
+          <w:sz w:val="24"/>
+          <w:szCs w:val="24"/>
+        </w:rPr>
+        <w:t>an</w:t>
+      </w:r>
+      <w:r>
+        <w:rPr>
+          <w:rFonts w:ascii="Times New Roman" w:hAnsi="Times New Roman" w:cs="Times New Roman"/>
+          <w:sz w:val="24"/>
+          <w:szCs w:val="24"/>
+        </w:rPr>
+        <w:t xml:space="preserve"> </w:t>
+      </w:r>
+      <w:r>
+        <w:rPr>
+          <w:rFonts w:ascii="Times New Roman" w:hAnsi="Times New Roman" w:cs="Times New Roman"/>
+          <w:sz w:val="24"/>
+          <w:szCs w:val="24"/>
+        </w:rPr>
+        <w:t>obstacle</w:t>
+      </w:r>
+      <w:r>
+        <w:rPr>
+          <w:rFonts w:ascii="Times New Roman" w:hAnsi="Times New Roman" w:cs="Times New Roman"/>
+          <w:sz w:val="24"/>
+          <w:szCs w:val="24"/>
+        </w:rPr>
+        <w:t xml:space="preserve"> that simple reinforcement learning cannot overcome.</w:t>
       </w:r>
     </w:p>
     <w:p>
@@ -2423,6 +2485,14 @@
           <w:szCs w:val="24"/>
         </w:rPr>
       </w:pPr>
+      <w:r>
+        <w:rPr>
+          <w:rFonts w:ascii="Times New Roman" w:hAnsi="Times New Roman" w:cs="Times New Roman"/>
+          <w:sz w:val="24"/>
+          <w:szCs w:val="24"/>
+        </w:rPr>
+        <w:t>The intrinsic versions slightly outperform the base algorithms in exploration-heavy tasks, they reduce the time the agent spend wandering around. However, they don’t improve in challenges requiring complex analysis.</w:t>
+      </w:r>
     </w:p>
     <w:sectPr>
       <w:pgSz w:w="12240" w:h="15840"/>

</xml_diff>